<commit_message>
add the next table of info
</commit_message>
<xml_diff>
--- a/Week3_SharedResource_CommunicationMechanisms/BachmeierNTIM8120-3.docx
+++ b/Week3_SharedResource_CommunicationMechanisms/BachmeierNTIM8120-3.docx
@@ -156,15 +156,13 @@
         </w:sdtContent>
       </w:sdt>
       <w:r>
-        <w:t xml:space="preserve">.  Due to applications having different constraints, there is an assortment of protocols that make trade-offs in terms of scale or performance.  Chen and Sung, provide the example of Microsoft’s Universal Plug and Play (UPnP), which can easily share services on a local network but cannot scale to an enormous enterprise environment.  This naturally </w:t>
-      </w:r>
-      <w:proofErr w:type="spellStart"/>
-      <w:r>
-        <w:t>leds</w:t>
-      </w:r>
-      <w:proofErr w:type="spellEnd"/>
-      <w:r>
-        <w:t xml:space="preserve"> to systems designers needing to be </w:t>
+        <w:t>.  Due to applications having different constraints, there is an assortment of protocols that make trade-offs in terms of scale or performance.  Chen and Sung, provide the example of Microsoft’s Universal Plug and Play (UPnP), which can easily share services on a local network but cannot scale to an enormous enterprise environment.  Th</w:t>
+      </w:r>
+      <w:r>
+        <w:t>ese choices</w:t>
+      </w:r>
+      <w:r>
+        <w:t xml:space="preserve"> naturally led to systems designers needing to be </w:t>
       </w:r>
       <w:proofErr w:type="spellStart"/>
       <w:r>
@@ -723,6 +721,862 @@
             <w:pPr>
               <w:cnfStyle w:val="000000100000" w:firstRow="0" w:lastRow="0" w:firstColumn="0" w:lastColumn="0" w:oddVBand="0" w:evenVBand="0" w:oddHBand="1" w:evenHBand="0" w:firstRowFirstColumn="0" w:firstRowLastColumn="0" w:lastRowFirstColumn="0" w:lastRowLastColumn="0"/>
             </w:pPr>
+          </w:p>
+        </w:tc>
+      </w:tr>
+    </w:tbl>
+    <w:p>
+      <w:pPr>
+        <w:pStyle w:val="Heading1"/>
+      </w:pPr>
+      <w:r>
+        <w:t>Network Management Suites</w:t>
+      </w:r>
+    </w:p>
+    <w:p>
+      <w:r>
+        <w:tab/>
+        <w:t>Distributed systems can reduce their net costs, through higher utilization by sharing storage and compute resources across multiple tenants</w:t>
+      </w:r>
+      <w:sdt>
+        <w:sdtPr>
+          <w:id w:val="-869913312"/>
+          <w:citation/>
+        </w:sdtPr>
+        <w:sdtContent>
+          <w:r>
+            <w:fldChar w:fldCharType="begin"/>
+          </w:r>
+          <w:r>
+            <w:instrText xml:space="preserve"> CITATION Gon16 \l 1033 </w:instrText>
+          </w:r>
+          <w:r>
+            <w:fldChar w:fldCharType="separate"/>
+          </w:r>
+          <w:r>
+            <w:rPr>
+              <w:noProof/>
+            </w:rPr>
+            <w:t xml:space="preserve"> (González-Férez &amp; Bilas, 2016)</w:t>
+          </w:r>
+          <w:r>
+            <w:fldChar w:fldCharType="end"/>
+          </w:r>
+        </w:sdtContent>
+      </w:sdt>
+      <w:r>
+        <w:t xml:space="preserve">.  These resource allocations become multi-process decompositions, as the </w:t>
+      </w:r>
+      <w:proofErr w:type="gramStart"/>
+      <w:r>
+        <w:t>High Performance</w:t>
+      </w:r>
+      <w:proofErr w:type="gramEnd"/>
+      <w:r>
+        <w:t xml:space="preserve"> Computing Service (HPCS) breaks them into manageable units of work</w:t>
+      </w:r>
+      <w:sdt>
+        <w:sdtPr>
+          <w:id w:val="-175958574"/>
+          <w:citation/>
+        </w:sdtPr>
+        <w:sdtContent>
+          <w:r>
+            <w:fldChar w:fldCharType="begin"/>
+          </w:r>
+          <w:r>
+            <w:instrText xml:space="preserve"> CITATION Thi \l 1033 </w:instrText>
+          </w:r>
+          <w:r>
+            <w:fldChar w:fldCharType="separate"/>
+          </w:r>
+          <w:r>
+            <w:rPr>
+              <w:noProof/>
+            </w:rPr>
+            <w:t xml:space="preserve"> (Thiele, et al.)</w:t>
+          </w:r>
+          <w:r>
+            <w:fldChar w:fldCharType="end"/>
+          </w:r>
+        </w:sdtContent>
+      </w:sdt>
+      <w:r>
+        <w:t>.  For example, YouTube subscribers upload 500 hours of video every single minute</w:t>
+      </w:r>
+      <w:sdt>
+        <w:sdtPr>
+          <w:id w:val="1406792944"/>
+          <w:citation/>
+        </w:sdtPr>
+        <w:sdtContent>
+          <w:r>
+            <w:fldChar w:fldCharType="begin"/>
+          </w:r>
+          <w:r>
+            <w:instrText xml:space="preserve"> CITATION Cel19 \l 1033 </w:instrText>
+          </w:r>
+          <w:r>
+            <w:fldChar w:fldCharType="separate"/>
+          </w:r>
+          <w:r>
+            <w:rPr>
+              <w:noProof/>
+            </w:rPr>
+            <w:t xml:space="preserve"> (Celement, 2019)</w:t>
+          </w:r>
+          <w:r>
+            <w:fldChar w:fldCharType="end"/>
+          </w:r>
+        </w:sdtContent>
+      </w:sdt>
+      <w:r>
+        <w:t>.  These videos need to be encoded, replicated, and indexed across network systems.</w:t>
+      </w:r>
+      <w:r>
+        <w:t xml:space="preserve">  It would be challenging for a traditional computer operating system to manage that process, as their scope of control is too </w:t>
+      </w:r>
+      <w:r>
+        <w:rPr>
+          <w:i/>
+        </w:rPr>
+        <w:t>centralized</w:t>
+      </w:r>
+      <w:r>
+        <w:t xml:space="preserve"> and optimized for organizing </w:t>
+      </w:r>
+      <w:r>
+        <w:rPr>
+          <w:i/>
+        </w:rPr>
+        <w:t>local</w:t>
+      </w:r>
+      <w:r>
+        <w:t xml:space="preserve"> resources.  Network Management Suites can address the </w:t>
+      </w:r>
+      <w:r>
+        <w:rPr>
+          <w:i/>
+        </w:rPr>
+        <w:t>decentralized</w:t>
+      </w:r>
+      <w:r>
+        <w:rPr>
+          <w:i/>
+        </w:rPr>
+        <w:t xml:space="preserve"> </w:t>
+      </w:r>
+      <w:r>
+        <w:t xml:space="preserve">nature of these problems to organize </w:t>
+      </w:r>
+      <w:r>
+        <w:rPr>
+          <w:i/>
+        </w:rPr>
+        <w:t>remote</w:t>
+      </w:r>
+      <w:r>
+        <w:t xml:space="preserve"> resources.</w:t>
+      </w:r>
+    </w:p>
+    <w:tbl>
+      <w:tblPr>
+        <w:tblStyle w:val="GridTable4-Accent6"/>
+        <w:tblW w:w="10255" w:type="dxa"/>
+        <w:tblLook w:val="04A0" w:firstRow="1" w:lastRow="0" w:firstColumn="1" w:lastColumn="0" w:noHBand="0" w:noVBand="1"/>
+      </w:tblPr>
+      <w:tblGrid>
+        <w:gridCol w:w="2605"/>
+        <w:gridCol w:w="3628"/>
+        <w:gridCol w:w="4022"/>
+      </w:tblGrid>
+      <w:tr>
+        <w:trPr>
+          <w:cnfStyle w:val="100000000000" w:firstRow="1" w:lastRow="0" w:firstColumn="0" w:lastColumn="0" w:oddVBand="0" w:evenVBand="0" w:oddHBand="0" w:evenHBand="0" w:firstRowFirstColumn="0" w:firstRowLastColumn="0" w:lastRowFirstColumn="0" w:lastRowLastColumn="0"/>
+        </w:trPr>
+        <w:tc>
+          <w:tcPr>
+            <w:cnfStyle w:val="001000000000" w:firstRow="0" w:lastRow="0" w:firstColumn="1" w:lastColumn="0" w:oddVBand="0" w:evenVBand="0" w:oddHBand="0" w:evenHBand="0" w:firstRowFirstColumn="0" w:firstRowLastColumn="0" w:lastRowFirstColumn="0" w:lastRowLastColumn="0"/>
+            <w:tcW w:w="2605" w:type="dxa"/>
+          </w:tcPr>
+          <w:p>
+            <w:pPr>
+              <w:jc w:val="center"/>
+              <w:rPr>
+                <w:b w:val="0"/>
+              </w:rPr>
+            </w:pPr>
+            <w:r>
+              <w:rPr>
+                <w:b w:val="0"/>
+              </w:rPr>
+              <w:t>Product</w:t>
+            </w:r>
+          </w:p>
+        </w:tc>
+        <w:tc>
+          <w:tcPr>
+            <w:tcW w:w="3628" w:type="dxa"/>
+          </w:tcPr>
+          <w:p>
+            <w:pPr>
+              <w:jc w:val="center"/>
+              <w:cnfStyle w:val="100000000000" w:firstRow="1" w:lastRow="0" w:firstColumn="0" w:lastColumn="0" w:oddVBand="0" w:evenVBand="0" w:oddHBand="0" w:evenHBand="0" w:firstRowFirstColumn="0" w:firstRowLastColumn="0" w:lastRowFirstColumn="0" w:lastRowLastColumn="0"/>
+              <w:rPr>
+                <w:b w:val="0"/>
+              </w:rPr>
+            </w:pPr>
+            <w:r>
+              <w:rPr>
+                <w:b w:val="0"/>
+              </w:rPr>
+              <w:t>Pros</w:t>
+            </w:r>
+          </w:p>
+        </w:tc>
+        <w:tc>
+          <w:tcPr>
+            <w:tcW w:w="4022" w:type="dxa"/>
+          </w:tcPr>
+          <w:p>
+            <w:pPr>
+              <w:jc w:val="center"/>
+              <w:cnfStyle w:val="100000000000" w:firstRow="1" w:lastRow="0" w:firstColumn="0" w:lastColumn="0" w:oddVBand="0" w:evenVBand="0" w:oddHBand="0" w:evenHBand="0" w:firstRowFirstColumn="0" w:firstRowLastColumn="0" w:lastRowFirstColumn="0" w:lastRowLastColumn="0"/>
+              <w:rPr>
+                <w:b w:val="0"/>
+              </w:rPr>
+            </w:pPr>
+            <w:r>
+              <w:rPr>
+                <w:b w:val="0"/>
+              </w:rPr>
+              <w:t>Cons</w:t>
+            </w:r>
+          </w:p>
+        </w:tc>
+      </w:tr>
+      <w:tr>
+        <w:trPr>
+          <w:cnfStyle w:val="000000100000" w:firstRow="0" w:lastRow="0" w:firstColumn="0" w:lastColumn="0" w:oddVBand="0" w:evenVBand="0" w:oddHBand="1" w:evenHBand="0" w:firstRowFirstColumn="0" w:firstRowLastColumn="0" w:lastRowFirstColumn="0" w:lastRowLastColumn="0"/>
+        </w:trPr>
+        <w:tc>
+          <w:tcPr>
+            <w:cnfStyle w:val="001000000000" w:firstRow="0" w:lastRow="0" w:firstColumn="1" w:lastColumn="0" w:oddVBand="0" w:evenVBand="0" w:oddHBand="0" w:evenHBand="0" w:firstRowFirstColumn="0" w:firstRowLastColumn="0" w:lastRowFirstColumn="0" w:lastRowLastColumn="0"/>
+            <w:tcW w:w="2605" w:type="dxa"/>
+          </w:tcPr>
+          <w:p>
+            <w:r>
+              <w:t>Apache Hadoop</w:t>
+            </w:r>
+            <w:sdt>
+              <w:sdtPr>
+                <w:id w:val="-1353946436"/>
+                <w:citation/>
+              </w:sdtPr>
+              <w:sdtContent>
+                <w:r>
+                  <w:fldChar w:fldCharType="begin"/>
+                </w:r>
+                <w:r>
+                  <w:instrText xml:space="preserve"> CITATION Apa191 \l 1033 </w:instrText>
+                </w:r>
+                <w:r>
+                  <w:fldChar w:fldCharType="separate"/>
+                </w:r>
+                <w:r>
+                  <w:rPr>
+                    <w:noProof/>
+                  </w:rPr>
+                  <w:t xml:space="preserve"> (Apache Hadoop, 2019)</w:t>
+                </w:r>
+                <w:r>
+                  <w:fldChar w:fldCharType="end"/>
+                </w:r>
+              </w:sdtContent>
+            </w:sdt>
+          </w:p>
+        </w:tc>
+        <w:tc>
+          <w:tcPr>
+            <w:tcW w:w="3628" w:type="dxa"/>
+          </w:tcPr>
+          <w:p>
+            <w:pPr>
+              <w:cnfStyle w:val="000000100000" w:firstRow="0" w:lastRow="0" w:firstColumn="0" w:lastColumn="0" w:oddVBand="0" w:evenVBand="0" w:oddHBand="1" w:evenHBand="0" w:firstRowFirstColumn="0" w:firstRowLastColumn="0" w:lastRowFirstColumn="0" w:lastRowLastColumn="0"/>
+            </w:pPr>
+            <w:r>
+              <w:t>General purpose solution for distributed file management</w:t>
+            </w:r>
+          </w:p>
+        </w:tc>
+        <w:tc>
+          <w:tcPr>
+            <w:tcW w:w="4022" w:type="dxa"/>
+          </w:tcPr>
+          <w:p>
+            <w:pPr>
+              <w:cnfStyle w:val="000000100000" w:firstRow="0" w:lastRow="0" w:firstColumn="0" w:lastColumn="0" w:oddVBand="0" w:evenVBand="0" w:oddHBand="1" w:evenHBand="0" w:firstRowFirstColumn="0" w:firstRowLastColumn="0" w:lastRowFirstColumn="0" w:lastRowLastColumn="0"/>
+            </w:pPr>
+            <w:r>
+              <w:t>Complex to provision and manage</w:t>
+            </w:r>
+            <w:proofErr w:type="gramStart"/>
+            <w:r>
+              <w:t xml:space="preserve">. </w:t>
+            </w:r>
+            <w:proofErr w:type="gramEnd"/>
+            <w:r>
+              <w:t>Major cloud providers have addressed this challenge with managed solutions.</w:t>
+            </w:r>
+          </w:p>
+          <w:p>
+            <w:pPr>
+              <w:cnfStyle w:val="000000100000" w:firstRow="0" w:lastRow="0" w:firstColumn="0" w:lastColumn="0" w:oddVBand="0" w:evenVBand="0" w:oddHBand="1" w:evenHBand="0" w:firstRowFirstColumn="0" w:firstRowLastColumn="0" w:lastRowFirstColumn="0" w:lastRowLastColumn="0"/>
+            </w:pPr>
+            <w:r>
+              <w:t>It requires an ecosystem or related tools for many use cases.</w:t>
+            </w:r>
+          </w:p>
+        </w:tc>
+      </w:tr>
+      <w:tr>
+        <w:tc>
+          <w:tcPr>
+            <w:cnfStyle w:val="001000000000" w:firstRow="0" w:lastRow="0" w:firstColumn="1" w:lastColumn="0" w:oddVBand="0" w:evenVBand="0" w:oddHBand="0" w:evenHBand="0" w:firstRowFirstColumn="0" w:firstRowLastColumn="0" w:lastRowFirstColumn="0" w:lastRowLastColumn="0"/>
+            <w:tcW w:w="2605" w:type="dxa"/>
+          </w:tcPr>
+          <w:p>
+            <w:r>
+              <w:lastRenderedPageBreak/>
+              <w:t>Apache Yarn</w:t>
+            </w:r>
+            <w:r>
+              <w:br/>
+            </w:r>
+            <w:sdt>
+              <w:sdtPr>
+                <w:id w:val="-1953320585"/>
+                <w:citation/>
+              </w:sdtPr>
+              <w:sdtContent>
+                <w:r>
+                  <w:fldChar w:fldCharType="begin"/>
+                </w:r>
+                <w:r>
+                  <w:instrText xml:space="preserve"> CITATION Apa19 \l 1033 </w:instrText>
+                </w:r>
+                <w:r>
+                  <w:fldChar w:fldCharType="separate"/>
+                </w:r>
+                <w:r>
+                  <w:rPr>
+                    <w:noProof/>
+                  </w:rPr>
+                  <w:t xml:space="preserve"> (Apache, 2019)</w:t>
+                </w:r>
+                <w:r>
+                  <w:fldChar w:fldCharType="end"/>
+                </w:r>
+              </w:sdtContent>
+            </w:sdt>
+          </w:p>
+        </w:tc>
+        <w:tc>
+          <w:tcPr>
+            <w:tcW w:w="3628" w:type="dxa"/>
+          </w:tcPr>
+          <w:p>
+            <w:pPr>
+              <w:cnfStyle w:val="000000000000" w:firstRow="0" w:lastRow="0" w:firstColumn="0" w:lastColumn="0" w:oddVBand="0" w:evenVBand="0" w:oddHBand="0" w:evenHBand="0" w:firstRowFirstColumn="0" w:firstRowLastColumn="0" w:lastRowFirstColumn="0" w:lastRowLastColumn="0"/>
+            </w:pPr>
+            <w:r>
+              <w:t>General purpose task orchestration.</w:t>
+            </w:r>
+          </w:p>
+        </w:tc>
+        <w:tc>
+          <w:tcPr>
+            <w:tcW w:w="4022" w:type="dxa"/>
+          </w:tcPr>
+          <w:p>
+            <w:pPr>
+              <w:cnfStyle w:val="000000000000" w:firstRow="0" w:lastRow="0" w:firstColumn="0" w:lastColumn="0" w:oddVBand="0" w:evenVBand="0" w:oddHBand="0" w:evenHBand="0" w:firstRowFirstColumn="0" w:firstRowLastColumn="0" w:lastRowFirstColumn="0" w:lastRowLastColumn="0"/>
+            </w:pPr>
+            <w:r>
+              <w:t>Requires specialized frameworks and programming models to efficiently leverage.</w:t>
+            </w:r>
+          </w:p>
+        </w:tc>
+      </w:tr>
+      <w:tr>
+        <w:trPr>
+          <w:cnfStyle w:val="000000100000" w:firstRow="0" w:lastRow="0" w:firstColumn="0" w:lastColumn="0" w:oddVBand="0" w:evenVBand="0" w:oddHBand="1" w:evenHBand="0" w:firstRowFirstColumn="0" w:firstRowLastColumn="0" w:lastRowFirstColumn="0" w:lastRowLastColumn="0"/>
+        </w:trPr>
+        <w:tc>
+          <w:tcPr>
+            <w:cnfStyle w:val="001000000000" w:firstRow="0" w:lastRow="0" w:firstColumn="1" w:lastColumn="0" w:oddVBand="0" w:evenVBand="0" w:oddHBand="0" w:evenHBand="0" w:firstRowFirstColumn="0" w:firstRowLastColumn="0" w:lastRowFirstColumn="0" w:lastRowLastColumn="0"/>
+            <w:tcW w:w="2605" w:type="dxa"/>
+          </w:tcPr>
+          <w:p>
+            <w:r>
+              <w:t>Kubernetes</w:t>
+            </w:r>
+            <w:sdt>
+              <w:sdtPr>
+                <w:id w:val="-1984384303"/>
+                <w:citation/>
+              </w:sdtPr>
+              <w:sdtContent>
+                <w:r>
+                  <w:fldChar w:fldCharType="begin"/>
+                </w:r>
+                <w:r>
+                  <w:instrText xml:space="preserve"> CITATION Goo19 \l 1033 </w:instrText>
+                </w:r>
+                <w:r>
+                  <w:fldChar w:fldCharType="separate"/>
+                </w:r>
+                <w:r>
+                  <w:rPr>
+                    <w:noProof/>
+                  </w:rPr>
+                  <w:t xml:space="preserve"> (Google, 2019)</w:t>
+                </w:r>
+                <w:r>
+                  <w:fldChar w:fldCharType="end"/>
+                </w:r>
+              </w:sdtContent>
+            </w:sdt>
+          </w:p>
+        </w:tc>
+        <w:tc>
+          <w:tcPr>
+            <w:tcW w:w="3628" w:type="dxa"/>
+          </w:tcPr>
+          <w:p>
+            <w:pPr>
+              <w:cnfStyle w:val="000000100000" w:firstRow="0" w:lastRow="0" w:firstColumn="0" w:lastColumn="0" w:oddVBand="0" w:evenVBand="0" w:oddHBand="1" w:evenHBand="0" w:firstRowFirstColumn="0" w:firstRowLastColumn="0" w:lastRowFirstColumn="0" w:lastRowLastColumn="0"/>
+            </w:pPr>
+            <w:r>
+              <w:t>Cloud agnostic container orchestration removes the need for homogeneous deployments.</w:t>
+            </w:r>
+          </w:p>
+        </w:tc>
+        <w:tc>
+          <w:tcPr>
+            <w:tcW w:w="4022" w:type="dxa"/>
+          </w:tcPr>
+          <w:p>
+            <w:pPr>
+              <w:cnfStyle w:val="000000100000" w:firstRow="0" w:lastRow="0" w:firstColumn="0" w:lastColumn="0" w:oddVBand="0" w:evenVBand="0" w:oddHBand="1" w:evenHBand="0" w:firstRowFirstColumn="0" w:firstRowLastColumn="0" w:lastRowFirstColumn="0" w:lastRowLastColumn="0"/>
+            </w:pPr>
+            <w:r>
+              <w:t>Pushes designers toward the least common denominator as the Cloud Platform Native features are masked</w:t>
+            </w:r>
+          </w:p>
+        </w:tc>
+      </w:tr>
+      <w:tr>
+        <w:tc>
+          <w:tcPr>
+            <w:cnfStyle w:val="001000000000" w:firstRow="0" w:lastRow="0" w:firstColumn="1" w:lastColumn="0" w:oddVBand="0" w:evenVBand="0" w:oddHBand="0" w:evenHBand="0" w:firstRowFirstColumn="0" w:firstRowLastColumn="0" w:lastRowFirstColumn="0" w:lastRowLastColumn="0"/>
+            <w:tcW w:w="2605" w:type="dxa"/>
+          </w:tcPr>
+          <w:p>
+            <w:r>
+              <w:t>Microsoft AppFabric</w:t>
+            </w:r>
+          </w:p>
+        </w:tc>
+        <w:tc>
+          <w:tcPr>
+            <w:tcW w:w="3628" w:type="dxa"/>
+          </w:tcPr>
+          <w:p>
+            <w:pPr>
+              <w:cnfStyle w:val="000000000000" w:firstRow="0" w:lastRow="0" w:firstColumn="0" w:lastColumn="0" w:oddVBand="0" w:evenVBand="0" w:oddHBand="0" w:evenHBand="0" w:firstRowFirstColumn="0" w:firstRowLastColumn="0" w:lastRowFirstColumn="0" w:lastRowLastColumn="0"/>
+            </w:pPr>
+            <w:r>
+              <w:t>A Single System Compute environment that hides many distributed system concepts.</w:t>
+            </w:r>
+          </w:p>
+        </w:tc>
+        <w:tc>
+          <w:tcPr>
+            <w:tcW w:w="4022" w:type="dxa"/>
+          </w:tcPr>
+          <w:p>
+            <w:pPr>
+              <w:cnfStyle w:val="000000000000" w:firstRow="0" w:lastRow="0" w:firstColumn="0" w:lastColumn="0" w:oddVBand="0" w:evenVBand="0" w:oddHBand="0" w:evenHBand="0" w:firstRowFirstColumn="0" w:firstRowLastColumn="0" w:lastRowFirstColumn="0" w:lastRowLastColumn="0"/>
+            </w:pPr>
+            <w:r>
+              <w:t>Requires code follows specific patterns (Stateful Providers and Stateless Providers)</w:t>
+            </w:r>
+            <w:proofErr w:type="gramStart"/>
+            <w:r>
+              <w:t xml:space="preserve">. </w:t>
+            </w:r>
+            <w:proofErr w:type="gramEnd"/>
+            <w:r>
+              <w:t>Targets the .NET ecosystem</w:t>
+            </w:r>
+          </w:p>
+        </w:tc>
+      </w:tr>
+      <w:tr>
+        <w:trPr>
+          <w:cnfStyle w:val="000000100000" w:firstRow="0" w:lastRow="0" w:firstColumn="0" w:lastColumn="0" w:oddVBand="0" w:evenVBand="0" w:oddHBand="1" w:evenHBand="0" w:firstRowFirstColumn="0" w:firstRowLastColumn="0" w:lastRowFirstColumn="0" w:lastRowLastColumn="0"/>
+        </w:trPr>
+        <w:tc>
+          <w:tcPr>
+            <w:cnfStyle w:val="001000000000" w:firstRow="0" w:lastRow="0" w:firstColumn="1" w:lastColumn="0" w:oddVBand="0" w:evenVBand="0" w:oddHBand="0" w:evenHBand="0" w:firstRowFirstColumn="0" w:firstRowLastColumn="0" w:lastRowFirstColumn="0" w:lastRowLastColumn="0"/>
+            <w:tcW w:w="2605" w:type="dxa"/>
+          </w:tcPr>
+          <w:p>
+            <w:r>
+              <w:t>Amazon EFS</w:t>
+            </w:r>
+            <w:sdt>
+              <w:sdtPr>
+                <w:id w:val="442968808"/>
+                <w:citation/>
+              </w:sdtPr>
+              <w:sdtContent>
+                <w:r>
+                  <w:fldChar w:fldCharType="begin"/>
+                </w:r>
+                <w:r>
+                  <w:instrText xml:space="preserve"> CITATION Ama19 \l 1033 </w:instrText>
+                </w:r>
+                <w:r>
+                  <w:fldChar w:fldCharType="separate"/>
+                </w:r>
+                <w:r>
+                  <w:rPr>
+                    <w:noProof/>
+                  </w:rPr>
+                  <w:t xml:space="preserve"> (Amazon, 2019)</w:t>
+                </w:r>
+                <w:r>
+                  <w:fldChar w:fldCharType="end"/>
+                </w:r>
+              </w:sdtContent>
+            </w:sdt>
+          </w:p>
+        </w:tc>
+        <w:tc>
+          <w:tcPr>
+            <w:tcW w:w="3628" w:type="dxa"/>
+          </w:tcPr>
+          <w:p>
+            <w:pPr>
+              <w:cnfStyle w:val="000000100000" w:firstRow="0" w:lastRow="0" w:firstColumn="0" w:lastColumn="0" w:oddVBand="0" w:evenVBand="0" w:oddHBand="1" w:evenHBand="0" w:firstRowFirstColumn="0" w:firstRowLastColumn="0" w:lastRowFirstColumn="0" w:lastRowLastColumn="0"/>
+            </w:pPr>
+            <w:r>
+              <w:t>Projects a cluster of storage resources as a single Network File System (NFS) endpoint</w:t>
+            </w:r>
+          </w:p>
+        </w:tc>
+        <w:tc>
+          <w:tcPr>
+            <w:tcW w:w="4022" w:type="dxa"/>
+          </w:tcPr>
+          <w:p>
+            <w:pPr>
+              <w:cnfStyle w:val="000000100000" w:firstRow="0" w:lastRow="0" w:firstColumn="0" w:lastColumn="0" w:oddVBand="0" w:evenVBand="0" w:oddHBand="1" w:evenHBand="0" w:firstRowFirstColumn="0" w:firstRowLastColumn="0" w:lastRowFirstColumn="0" w:lastRowLastColumn="0"/>
+            </w:pPr>
+            <w:r>
+              <w:t>Administrators need to mount the remote resources, as local storage. High risk of network latency</w:t>
+            </w:r>
+            <w:proofErr w:type="gramStart"/>
+            <w:r>
+              <w:t xml:space="preserve">. </w:t>
+            </w:r>
+            <w:proofErr w:type="gramEnd"/>
+          </w:p>
+        </w:tc>
+      </w:tr>
+      <w:tr>
+        <w:tc>
+          <w:tcPr>
+            <w:cnfStyle w:val="001000000000" w:firstRow="0" w:lastRow="0" w:firstColumn="1" w:lastColumn="0" w:oddVBand="0" w:evenVBand="0" w:oddHBand="0" w:evenHBand="0" w:firstRowFirstColumn="0" w:firstRowLastColumn="0" w:lastRowFirstColumn="0" w:lastRowLastColumn="0"/>
+            <w:tcW w:w="2605" w:type="dxa"/>
+          </w:tcPr>
+          <w:p>
+            <w:r>
+              <w:t>IBM Service Management Suite</w:t>
+            </w:r>
+            <w:sdt>
+              <w:sdtPr>
+                <w:id w:val="1936936329"/>
+                <w:citation/>
+              </w:sdtPr>
+              <w:sdtContent>
+                <w:r>
+                  <w:fldChar w:fldCharType="begin"/>
+                </w:r>
+                <w:r>
+                  <w:instrText xml:space="preserve"> CITATION IBM19 \l 1033 </w:instrText>
+                </w:r>
+                <w:r>
+                  <w:fldChar w:fldCharType="separate"/>
+                </w:r>
+                <w:r>
+                  <w:rPr>
+                    <w:noProof/>
+                  </w:rPr>
+                  <w:t xml:space="preserve"> (IBM, 2019)</w:t>
+                </w:r>
+                <w:r>
+                  <w:fldChar w:fldCharType="end"/>
+                </w:r>
+              </w:sdtContent>
+            </w:sdt>
+          </w:p>
+        </w:tc>
+        <w:tc>
+          <w:tcPr>
+            <w:tcW w:w="3628" w:type="dxa"/>
+          </w:tcPr>
+          <w:p>
+            <w:pPr>
+              <w:cnfStyle w:val="000000000000" w:firstRow="0" w:lastRow="0" w:firstColumn="0" w:lastColumn="0" w:oddVBand="0" w:evenVBand="0" w:oddHBand="0" w:evenHBand="0" w:firstRowFirstColumn="0" w:firstRowLastColumn="0" w:lastRowFirstColumn="0" w:lastRowLastColumn="0"/>
+            </w:pPr>
+            <w:r>
+              <w:t>Fully manage an IBM centric environment.</w:t>
+            </w:r>
+          </w:p>
+        </w:tc>
+        <w:tc>
+          <w:tcPr>
+            <w:tcW w:w="4022" w:type="dxa"/>
+          </w:tcPr>
+          <w:p>
+            <w:pPr>
+              <w:cnfStyle w:val="000000000000" w:firstRow="0" w:lastRow="0" w:firstColumn="0" w:lastColumn="0" w:oddVBand="0" w:evenVBand="0" w:oddHBand="0" w:evenHBand="0" w:firstRowFirstColumn="0" w:firstRowLastColumn="0" w:lastRowFirstColumn="0" w:lastRowLastColumn="0"/>
+            </w:pPr>
+            <w:r>
+              <w:t>It only works with IBM servers.</w:t>
+            </w:r>
+          </w:p>
+        </w:tc>
+      </w:tr>
+      <w:tr>
+        <w:trPr>
+          <w:cnfStyle w:val="000000100000" w:firstRow="0" w:lastRow="0" w:firstColumn="0" w:lastColumn="0" w:oddVBand="0" w:evenVBand="0" w:oddHBand="1" w:evenHBand="0" w:firstRowFirstColumn="0" w:firstRowLastColumn="0" w:lastRowFirstColumn="0" w:lastRowLastColumn="0"/>
+        </w:trPr>
+        <w:tc>
+          <w:tcPr>
+            <w:cnfStyle w:val="001000000000" w:firstRow="0" w:lastRow="0" w:firstColumn="1" w:lastColumn="0" w:oddVBand="0" w:evenVBand="0" w:oddHBand="0" w:evenHBand="0" w:firstRowFirstColumn="0" w:firstRowLastColumn="0" w:lastRowFirstColumn="0" w:lastRowLastColumn="0"/>
+            <w:tcW w:w="2605" w:type="dxa"/>
+          </w:tcPr>
+          <w:p>
+            <w:r>
+              <w:t>Docker Swarm</w:t>
+            </w:r>
+            <w:sdt>
+              <w:sdtPr>
+                <w:id w:val="1575930758"/>
+                <w:citation/>
+              </w:sdtPr>
+              <w:sdtContent>
+                <w:r>
+                  <w:fldChar w:fldCharType="begin"/>
+                </w:r>
+                <w:r>
+                  <w:instrText xml:space="preserve"> CITATION Doc19 \l 1033 </w:instrText>
+                </w:r>
+                <w:r>
+                  <w:fldChar w:fldCharType="separate"/>
+                </w:r>
+                <w:r>
+                  <w:rPr>
+                    <w:noProof/>
+                  </w:rPr>
+                  <w:t xml:space="preserve"> (Docker, 2019)</w:t>
+                </w:r>
+                <w:r>
+                  <w:fldChar w:fldCharType="end"/>
+                </w:r>
+              </w:sdtContent>
+            </w:sdt>
+          </w:p>
+        </w:tc>
+        <w:tc>
+          <w:tcPr>
+            <w:tcW w:w="3628" w:type="dxa"/>
+          </w:tcPr>
+          <w:p>
+            <w:pPr>
+              <w:cnfStyle w:val="000000100000" w:firstRow="0" w:lastRow="0" w:firstColumn="0" w:lastColumn="0" w:oddVBand="0" w:evenVBand="0" w:oddHBand="1" w:evenHBand="0" w:firstRowFirstColumn="0" w:firstRowLastColumn="0" w:lastRowFirstColumn="0" w:lastRowLastColumn="0"/>
+            </w:pPr>
+            <w:r>
+              <w:t>Open source cluster management of container orchestration.</w:t>
+            </w:r>
+          </w:p>
+        </w:tc>
+        <w:tc>
+          <w:tcPr>
+            <w:tcW w:w="4022" w:type="dxa"/>
+          </w:tcPr>
+          <w:p>
+            <w:pPr>
+              <w:cnfStyle w:val="000000100000" w:firstRow="0" w:lastRow="0" w:firstColumn="0" w:lastColumn="0" w:oddVBand="0" w:evenVBand="0" w:oddHBand="1" w:evenHBand="0" w:firstRowFirstColumn="0" w:firstRowLastColumn="0" w:lastRowFirstColumn="0" w:lastRowLastColumn="0"/>
+            </w:pPr>
+            <w:r>
+              <w:t>Focuses on scheduling containers, the administrator still needs to provision resources and configure storage out of bound.</w:t>
+            </w:r>
+          </w:p>
+        </w:tc>
+      </w:tr>
+      <w:tr>
+        <w:tc>
+          <w:tcPr>
+            <w:cnfStyle w:val="001000000000" w:firstRow="0" w:lastRow="0" w:firstColumn="1" w:lastColumn="0" w:oddVBand="0" w:evenVBand="0" w:oddHBand="0" w:evenHBand="0" w:firstRowFirstColumn="0" w:firstRowLastColumn="0" w:lastRowFirstColumn="0" w:lastRowLastColumn="0"/>
+            <w:tcW w:w="2605" w:type="dxa"/>
+          </w:tcPr>
+          <w:p>
+            <w:proofErr w:type="spellStart"/>
+            <w:r>
+              <w:t>Redhat</w:t>
+            </w:r>
+            <w:proofErr w:type="spellEnd"/>
+            <w:r>
+              <w:t xml:space="preserve"> </w:t>
+            </w:r>
+            <w:proofErr w:type="spellStart"/>
+            <w:r>
+              <w:t>Satallite</w:t>
+            </w:r>
+            <w:proofErr w:type="spellEnd"/>
+            <w:sdt>
+              <w:sdtPr>
+                <w:id w:val="1962835449"/>
+                <w:citation/>
+              </w:sdtPr>
+              <w:sdtContent>
+                <w:r>
+                  <w:fldChar w:fldCharType="begin"/>
+                </w:r>
+                <w:r>
+                  <w:instrText xml:space="preserve"> CITATION Red19 \l 1033 </w:instrText>
+                </w:r>
+                <w:r>
+                  <w:fldChar w:fldCharType="separate"/>
+                </w:r>
+                <w:r>
+                  <w:rPr>
+                    <w:noProof/>
+                  </w:rPr>
+                  <w:t xml:space="preserve"> (Redhat, 2019)</w:t>
+                </w:r>
+                <w:r>
+                  <w:fldChar w:fldCharType="end"/>
+                </w:r>
+              </w:sdtContent>
+            </w:sdt>
+          </w:p>
+        </w:tc>
+        <w:tc>
+          <w:tcPr>
+            <w:tcW w:w="3628" w:type="dxa"/>
+          </w:tcPr>
+          <w:p>
+            <w:pPr>
+              <w:cnfStyle w:val="000000000000" w:firstRow="0" w:lastRow="0" w:firstColumn="0" w:lastColumn="0" w:oddVBand="0" w:evenVBand="0" w:oddHBand="0" w:evenHBand="0" w:firstRowFirstColumn="0" w:firstRowLastColumn="0" w:lastRowFirstColumn="0" w:lastRowLastColumn="0"/>
+            </w:pPr>
+            <w:r>
+              <w:t xml:space="preserve">Automates provisioning and management of collections of </w:t>
+            </w:r>
+            <w:proofErr w:type="spellStart"/>
+            <w:r>
+              <w:t>Redhat</w:t>
+            </w:r>
+            <w:proofErr w:type="spellEnd"/>
+            <w:r>
+              <w:t xml:space="preserve"> instances.</w:t>
+            </w:r>
+          </w:p>
+        </w:tc>
+        <w:tc>
+          <w:tcPr>
+            <w:tcW w:w="4022" w:type="dxa"/>
+          </w:tcPr>
+          <w:p>
+            <w:pPr>
+              <w:cnfStyle w:val="000000000000" w:firstRow="0" w:lastRow="0" w:firstColumn="0" w:lastColumn="0" w:oddVBand="0" w:evenVBand="0" w:oddHBand="0" w:evenHBand="0" w:firstRowFirstColumn="0" w:firstRowLastColumn="0" w:lastRowFirstColumn="0" w:lastRowLastColumn="0"/>
+            </w:pPr>
+            <w:r>
+              <w:t>It requires experts with in-depth technical knowledge of the product space.</w:t>
+            </w:r>
+          </w:p>
+        </w:tc>
+      </w:tr>
+      <w:tr>
+        <w:trPr>
+          <w:cnfStyle w:val="000000100000" w:firstRow="0" w:lastRow="0" w:firstColumn="0" w:lastColumn="0" w:oddVBand="0" w:evenVBand="0" w:oddHBand="1" w:evenHBand="0" w:firstRowFirstColumn="0" w:firstRowLastColumn="0" w:lastRowFirstColumn="0" w:lastRowLastColumn="0"/>
+        </w:trPr>
+        <w:tc>
+          <w:tcPr>
+            <w:cnfStyle w:val="001000000000" w:firstRow="0" w:lastRow="0" w:firstColumn="1" w:lastColumn="0" w:oddVBand="0" w:evenVBand="0" w:oddHBand="0" w:evenHBand="0" w:firstRowFirstColumn="0" w:firstRowLastColumn="0" w:lastRowFirstColumn="0" w:lastRowLastColumn="0"/>
+            <w:tcW w:w="2605" w:type="dxa"/>
+          </w:tcPr>
+          <w:p>
+            <w:r>
+              <w:t>Microsoft System Center</w:t>
+            </w:r>
+            <w:sdt>
+              <w:sdtPr>
+                <w:id w:val="-472288545"/>
+                <w:citation/>
+              </w:sdtPr>
+              <w:sdtContent>
+                <w:r>
+                  <w:fldChar w:fldCharType="begin"/>
+                </w:r>
+                <w:r>
+                  <w:instrText xml:space="preserve"> CITATION Mic19 \l 1033 </w:instrText>
+                </w:r>
+                <w:r>
+                  <w:fldChar w:fldCharType="separate"/>
+                </w:r>
+                <w:r>
+                  <w:rPr>
+                    <w:noProof/>
+                  </w:rPr>
+                  <w:t xml:space="preserve"> (Microsoft, 2019)</w:t>
+                </w:r>
+                <w:r>
+                  <w:fldChar w:fldCharType="end"/>
+                </w:r>
+              </w:sdtContent>
+            </w:sdt>
+          </w:p>
+        </w:tc>
+        <w:tc>
+          <w:tcPr>
+            <w:tcW w:w="3628" w:type="dxa"/>
+          </w:tcPr>
+          <w:p>
+            <w:pPr>
+              <w:cnfStyle w:val="000000100000" w:firstRow="0" w:lastRow="0" w:firstColumn="0" w:lastColumn="0" w:oddVBand="0" w:evenVBand="0" w:oddHBand="1" w:evenHBand="0" w:firstRowFirstColumn="0" w:firstRowLastColumn="0" w:lastRowFirstColumn="0" w:lastRowLastColumn="0"/>
+            </w:pPr>
+            <w:r>
+              <w:t>Holistic management of Hybrid Cloud Enterprise Environments.</w:t>
+            </w:r>
+          </w:p>
+        </w:tc>
+        <w:tc>
+          <w:tcPr>
+            <w:tcW w:w="4022" w:type="dxa"/>
+          </w:tcPr>
+          <w:p>
+            <w:pPr>
+              <w:cnfStyle w:val="000000100000" w:firstRow="0" w:lastRow="0" w:firstColumn="0" w:lastColumn="0" w:oddVBand="0" w:evenVBand="0" w:oddHBand="1" w:evenHBand="0" w:firstRowFirstColumn="0" w:firstRowLastColumn="0" w:lastRowFirstColumn="0" w:lastRowLastColumn="0"/>
+            </w:pPr>
+            <w:r>
+              <w:t>It focuses on large environments that need that manage thousands of nodes.</w:t>
+            </w:r>
           </w:p>
         </w:tc>
       </w:tr>
@@ -1751,6 +2605,82 @@
       </w:tcPr>
     </w:tblStylePr>
   </w:style>
+  <w:style w:type="table" w:styleId="GridTable4-Accent6">
+    <w:name w:val="Grid Table 4 Accent 6"/>
+    <w:basedOn w:val="TableNormal"/>
+    <w:uiPriority w:val="49"/>
+    <w:rsid w:val="00986557"/>
+    <w:pPr>
+      <w:spacing w:line="240" w:lineRule="auto"/>
+    </w:pPr>
+    <w:tblPr>
+      <w:tblStyleRowBandSize w:val="1"/>
+      <w:tblStyleColBandSize w:val="1"/>
+      <w:tblBorders>
+        <w:top w:val="single" w:sz="4" w:space="0" w:color="A8D08D" w:themeColor="accent6" w:themeTint="99"/>
+        <w:left w:val="single" w:sz="4" w:space="0" w:color="A8D08D" w:themeColor="accent6" w:themeTint="99"/>
+        <w:bottom w:val="single" w:sz="4" w:space="0" w:color="A8D08D" w:themeColor="accent6" w:themeTint="99"/>
+        <w:right w:val="single" w:sz="4" w:space="0" w:color="A8D08D" w:themeColor="accent6" w:themeTint="99"/>
+        <w:insideH w:val="single" w:sz="4" w:space="0" w:color="A8D08D" w:themeColor="accent6" w:themeTint="99"/>
+        <w:insideV w:val="single" w:sz="4" w:space="0" w:color="A8D08D" w:themeColor="accent6" w:themeTint="99"/>
+      </w:tblBorders>
+    </w:tblPr>
+    <w:tblStylePr w:type="firstRow">
+      <w:rPr>
+        <w:b/>
+        <w:bCs/>
+        <w:color w:val="FFFFFF" w:themeColor="background1"/>
+      </w:rPr>
+      <w:tblPr/>
+      <w:tcPr>
+        <w:tcBorders>
+          <w:top w:val="single" w:sz="4" w:space="0" w:color="70AD47" w:themeColor="accent6"/>
+          <w:left w:val="single" w:sz="4" w:space="0" w:color="70AD47" w:themeColor="accent6"/>
+          <w:bottom w:val="single" w:sz="4" w:space="0" w:color="70AD47" w:themeColor="accent6"/>
+          <w:right w:val="single" w:sz="4" w:space="0" w:color="70AD47" w:themeColor="accent6"/>
+          <w:insideH w:val="nil"/>
+          <w:insideV w:val="nil"/>
+        </w:tcBorders>
+        <w:shd w:val="clear" w:color="auto" w:fill="70AD47" w:themeFill="accent6"/>
+      </w:tcPr>
+    </w:tblStylePr>
+    <w:tblStylePr w:type="lastRow">
+      <w:rPr>
+        <w:b/>
+        <w:bCs/>
+      </w:rPr>
+      <w:tblPr/>
+      <w:tcPr>
+        <w:tcBorders>
+          <w:top w:val="double" w:sz="4" w:space="0" w:color="70AD47" w:themeColor="accent6"/>
+        </w:tcBorders>
+      </w:tcPr>
+    </w:tblStylePr>
+    <w:tblStylePr w:type="firstCol">
+      <w:rPr>
+        <w:b/>
+        <w:bCs/>
+      </w:rPr>
+    </w:tblStylePr>
+    <w:tblStylePr w:type="lastCol">
+      <w:rPr>
+        <w:b/>
+        <w:bCs/>
+      </w:rPr>
+    </w:tblStylePr>
+    <w:tblStylePr w:type="band1Vert">
+      <w:tblPr/>
+      <w:tcPr>
+        <w:shd w:val="clear" w:color="auto" w:fill="E2EFD9" w:themeFill="accent6" w:themeFillTint="33"/>
+      </w:tcPr>
+    </w:tblStylePr>
+    <w:tblStylePr w:type="band1Horz">
+      <w:tblPr/>
+      <w:tcPr>
+        <w:shd w:val="clear" w:color="auto" w:fill="E2EFD9" w:themeFill="accent6" w:themeFillTint="33"/>
+      </w:tcPr>
+    </w:tblStylePr>
+  </w:style>
 </w:styles>
 </file>
 
@@ -2091,11 +3021,205 @@
     <b:Year>1980</b:Year>
     <b:RefOrder>2</b:RefOrder>
   </b:Source>
+  <b:Source>
+    <b:Tag>Gon16</b:Tag>
+    <b:SourceType>JournalArticle</b:SourceType>
+    <b:Guid>{8E1E8B0D-25F8-4282-AB7B-D5B785E636BC}</b:Guid>
+    <b:Author>
+      <b:Author>
+        <b:NameList>
+          <b:Person>
+            <b:Last>González-Férez</b:Last>
+          </b:Person>
+          <b:Person>
+            <b:Last>Bilas</b:Last>
+          </b:Person>
+        </b:NameList>
+      </b:Author>
+    </b:Author>
+    <b:Title>Mitigation of NUMA and synchronization effects in high-speed network storage over raw Ethernet</b:Title>
+    <b:Year>2016</b:Year>
+    <b:RefOrder>3</b:RefOrder>
+  </b:Source>
+  <b:Source>
+    <b:Tag>Thi</b:Tag>
+    <b:SourceType>JournalArticle</b:SourceType>
+    <b:Guid>{A478E8D0-7BE6-4687-BCA9-848D467B7DE6}</b:Guid>
+    <b:Author>
+      <b:Author>
+        <b:NameList>
+          <b:Person>
+            <b:Last>Thiele</b:Last>
+          </b:Person>
+          <b:Person>
+            <b:Last>Wirth</b:Last>
+          </b:Person>
+          <b:Person>
+            <b:Last>Oblrich</b:Last>
+          </b:Person>
+          <b:Person>
+            <b:Last>Schierl</b:Last>
+          </b:Person>
+          <b:Person>
+            <b:Last>Haustein</b:Last>
+          </b:Person>
+          <b:Person>
+            <b:Last>Frascolla</b:Last>
+          </b:Person>
+        </b:NameList>
+      </b:Author>
+    </b:Author>
+    <b:Title>High Performance Cluster Computing as a Tool for 4G Wireless System Development</b:Title>
+    <b:JournalName>2014</b:JournalName>
+    <b:RefOrder>4</b:RefOrder>
+  </b:Source>
+  <b:Source>
+    <b:Tag>Cel19</b:Tag>
+    <b:SourceType>InternetSite</b:SourceType>
+    <b:Guid>{D2A69ACE-E037-48BB-B932-52FD4024E780}</b:Guid>
+    <b:Title>Hours of video uploaded to YouTube every minute as of May 2019</b:Title>
+    <b:Year>2019</b:Year>
+    <b:Author>
+      <b:Author>
+        <b:NameList>
+          <b:Person>
+            <b:Last>Celement</b:Last>
+            <b:First>J</b:First>
+          </b:Person>
+        </b:NameList>
+      </b:Author>
+    </b:Author>
+    <b:InternetSiteTitle>Statista</b:InternetSiteTitle>
+    <b:Month>August</b:Month>
+    <b:Day>9</b:Day>
+    <b:URL>https://www.statista.com/statistics/259477/hours-of-video-uploaded-to-youtube-every-minute/</b:URL>
+    <b:RefOrder>5</b:RefOrder>
+  </b:Source>
+  <b:Source>
+    <b:Tag>IBM19</b:Tag>
+    <b:SourceType>InternetSite</b:SourceType>
+    <b:Guid>{22F7A5DA-8AE6-4DDE-AB04-CE48ED6BD0F4}</b:Guid>
+    <b:Author>
+      <b:Author>
+        <b:Corporate>IBM</b:Corporate>
+      </b:Author>
+    </b:Author>
+    <b:Title>IBM Z Service Management Suite</b:Title>
+    <b:InternetSiteTitle>IBM</b:InternetSiteTitle>
+    <b:Year>2019</b:Year>
+    <b:URL>https://www.ibm.com/us-en/marketplace/service-management-suite-for-z</b:URL>
+    <b:RefOrder>10</b:RefOrder>
+  </b:Source>
+  <b:Source>
+    <b:Tag>Apa19</b:Tag>
+    <b:SourceType>InternetSite</b:SourceType>
+    <b:Guid>{A3A4BF5D-C0D7-41C3-9739-E736E5B9659D}</b:Guid>
+    <b:Author>
+      <b:Author>
+        <b:Corporate>Apache</b:Corporate>
+      </b:Author>
+    </b:Author>
+    <b:Title>Apache Hadoop Yarn</b:Title>
+    <b:InternetSiteTitle>Apache Hadoop</b:InternetSiteTitle>
+    <b:Year>2019</b:Year>
+    <b:URL>https://hadoop.apache.org/docs/current/hadoop-yarn/hadoop-yarn-site/YARN.html</b:URL>
+    <b:RefOrder>7</b:RefOrder>
+  </b:Source>
+  <b:Source>
+    <b:Tag>Goo19</b:Tag>
+    <b:SourceType>InternetSite</b:SourceType>
+    <b:Guid>{5384B3F2-C384-4088-8D18-2CC32B9C64DC}</b:Guid>
+    <b:Author>
+      <b:Author>
+        <b:Corporate>Google</b:Corporate>
+      </b:Author>
+    </b:Author>
+    <b:Title>Production Grade Orchestration</b:Title>
+    <b:InternetSiteTitle>Kubernetes</b:InternetSiteTitle>
+    <b:Year>2019</b:Year>
+    <b:URL>https://kubernetes.io/</b:URL>
+    <b:RefOrder>8</b:RefOrder>
+  </b:Source>
+  <b:Source>
+    <b:Tag>Ama19</b:Tag>
+    <b:SourceType>InternetSite</b:SourceType>
+    <b:Guid>{254EDC0C-6E56-4043-A132-9D3E17DBF1B8}</b:Guid>
+    <b:Author>
+      <b:Author>
+        <b:Corporate>Amazon</b:Corporate>
+      </b:Author>
+    </b:Author>
+    <b:Title>Amazon Elastic File System</b:Title>
+    <b:InternetSiteTitle>Amazon Web Services</b:InternetSiteTitle>
+    <b:Year>2019</b:Year>
+    <b:URL>https://aws.amazon.com/efs/</b:URL>
+    <b:RefOrder>9</b:RefOrder>
+  </b:Source>
+  <b:Source>
+    <b:Tag>Apa191</b:Tag>
+    <b:SourceType>InternetSite</b:SourceType>
+    <b:Guid>{56574EB6-80E2-4050-A1BA-82C7AAD53A0C}</b:Guid>
+    <b:Author>
+      <b:Author>
+        <b:Corporate>Apache Hadoop</b:Corporate>
+      </b:Author>
+    </b:Author>
+    <b:Title>Hadoop Ecosystem</b:Title>
+    <b:InternetSiteTitle>Apache</b:InternetSiteTitle>
+    <b:Year>2019</b:Year>
+    <b:URL>https://hadoop.apache.org/</b:URL>
+    <b:RefOrder>6</b:RefOrder>
+  </b:Source>
+  <b:Source>
+    <b:Tag>Doc19</b:Tag>
+    <b:SourceType>InternetSite</b:SourceType>
+    <b:Guid>{8902A608-BE63-42A8-94F2-6479DFA6579B}</b:Guid>
+    <b:Author>
+      <b:Author>
+        <b:Corporate>Docker</b:Corporate>
+      </b:Author>
+    </b:Author>
+    <b:Title>Swarm Mode Overview</b:Title>
+    <b:InternetSiteTitle>Docker</b:InternetSiteTitle>
+    <b:Year>2019</b:Year>
+    <b:URL>https://docs.docker.com/engine/swarm/</b:URL>
+    <b:RefOrder>11</b:RefOrder>
+  </b:Source>
+  <b:Source>
+    <b:Tag>Red19</b:Tag>
+    <b:SourceType>InternetSite</b:SourceType>
+    <b:Guid>{ADE7B163-E630-4766-931D-A5EA5533D1D3}</b:Guid>
+    <b:Author>
+      <b:Author>
+        <b:Corporate>Redhat</b:Corporate>
+      </b:Author>
+    </b:Author>
+    <b:Title>The best way to manage your Red Hat infrastructure</b:Title>
+    <b:InternetSiteTitle>Redhat</b:InternetSiteTitle>
+    <b:Year>2019</b:Year>
+    <b:URL>https://www.redhat.com/en/technologies/management/satellite</b:URL>
+    <b:RefOrder>12</b:RefOrder>
+  </b:Source>
+  <b:Source>
+    <b:Tag>Mic19</b:Tag>
+    <b:SourceType>InternetSite</b:SourceType>
+    <b:Guid>{A57F9901-5241-4A1F-AF0A-FCAA1EF2D95D}</b:Guid>
+    <b:Author>
+      <b:Author>
+        <b:Corporate>Microsoft</b:Corporate>
+      </b:Author>
+    </b:Author>
+    <b:Title>Simplify deployment, configuration, management, and infrastructure monitoring</b:Title>
+    <b:InternetSiteTitle>Microsoft Partner Solutions</b:InternetSiteTitle>
+    <b:Year>2019</b:Year>
+    <b:URL>https://partner.microsoft.com/en-us/solutions/microsoft-system-center</b:URL>
+    <b:RefOrder>13</b:RefOrder>
+  </b:Source>
 </b:Sources>
 </file>
 
 <file path=customXml/itemProps1.xml><?xml version="1.0" encoding="utf-8"?>
-<ds:datastoreItem xmlns:ds="http://schemas.openxmlformats.org/officeDocument/2006/customXml" ds:itemID="{16B97D27-9718-47BB-88BD-207CB9FFFC86}">
+<ds:datastoreItem xmlns:ds="http://schemas.openxmlformats.org/officeDocument/2006/customXml" ds:itemID="{18D81CBB-93DB-463E-BC45-DC8065A7DAA6}">
   <ds:schemaRefs>
     <ds:schemaRef ds:uri="http://schemas.openxmlformats.org/officeDocument/2006/bibliography"/>
   </ds:schemaRefs>

</xml_diff>